<commit_message>
colin did some work on q2 intro
</commit_message>
<xml_diff>
--- a/anotherQ2outline.docx
+++ b/anotherQ2outline.docx
@@ -25,10 +25,18 @@
         <w:t>undesirable</w:t>
       </w:r>
       <w:r>
-        <w:t xml:space="preserve"> stable state would clearly have a negative effect on </w:t>
-      </w:r>
-      <w:r>
-        <w:t xml:space="preserve">our society. </w:t>
+        <w:t xml:space="preserve"> stable state would clearly have a negative effect on</w:t>
+      </w:r>
+      <w:del w:id="0" w:author="Colin Dassow" w:date="2020-09-30T09:08:00Z">
+        <w:r>
+          <w:delText xml:space="preserve"> </w:delText>
+        </w:r>
+        <w:r>
+          <w:delText>our</w:delText>
+        </w:r>
+      </w:del>
+      <w:r>
+        <w:t xml:space="preserve"> society. </w:t>
       </w:r>
       <w:r>
         <w:t xml:space="preserve">Aquatic systems provide a myriad of benefits to society through ecosystem services that are both culturally and economically valuable. </w:t>
@@ -41,333 +49,783 @@
       </w:r>
     </w:p>
     <w:p>
+      <w:pPr>
+        <w:rPr>
+          <w:ins w:id="1" w:author="Colin Dassow" w:date="2020-09-30T09:18:00Z"/>
+        </w:rPr>
+      </w:pPr>
       <w:r>
         <w:tab/>
       </w:r>
-      <w:commentRangeStart w:id="0"/>
-      <w:r>
-        <w:t>Examples</w:t>
-      </w:r>
-      <w:commentRangeEnd w:id="0"/>
+      <w:r>
+        <w:t>Examples of the causes and effects of ineffective management action on fisheries are reviewed in Pine et al. (2009). Here they use several case studies to explore why predictions for ecosystem response to a management action have been wrong in both simple and complex systems. A central theme of these incorrect predictions is a failure to consider interactions between multiple species and life stages in these systems. In aquatic communities</w:t>
+      </w:r>
+      <w:r>
+        <w:t>,</w:t>
+      </w:r>
+      <w:r>
+        <w:t xml:space="preserve"> human impacts can directly </w:t>
+      </w:r>
+      <w:r>
+        <w:t>affect</w:t>
+      </w:r>
+      <w:r>
+        <w:t xml:space="preserve"> multiple species at one time, and these species themselves may be in competition (</w:t>
+      </w:r>
+      <w:r>
+        <w:rPr>
+          <w:b/>
+        </w:rPr>
+        <w:t>a non- fishery example here?</w:t>
+      </w:r>
+      <w:r>
+        <w:t xml:space="preserve">). Ultimately, through both direct effects and indirect effects cascading through the community, human disturbance in these systems is likely to </w:t>
+      </w:r>
+      <w:r>
+        <w:t>affect</w:t>
+      </w:r>
+      <w:r>
+        <w:t xml:space="preserve"> all community members in various ways from direct harvesting of these species to changing environmental conditions leading to loss of habitat, food resources, etc. </w:t>
+      </w:r>
+      <w:r>
+        <w:t xml:space="preserve">Human effects on slow moving, abiotic variables like climate will also alter community dynamics. This has been well described in aquatic communities </w:t>
+      </w:r>
+      <w:commentRangeStart w:id="2"/>
+      <w:r>
+        <w:t>(</w:t>
+      </w:r>
+      <w:r>
+        <w:rPr>
+          <w:b/>
+        </w:rPr>
+        <w:t>eutrophication</w:t>
+      </w:r>
+      <w:r>
+        <w:rPr>
+          <w:b/>
+        </w:rPr>
+        <w:t>, lake browning, bass-walleye degree days</w:t>
+      </w:r>
+      <w:r>
+        <w:t>)</w:t>
+      </w:r>
+      <w:commentRangeEnd w:id="2"/>
       <w:r>
         <w:rPr>
           <w:rStyle w:val="CommentReference"/>
         </w:rPr>
-        <w:commentReference w:id="0"/>
-      </w:r>
-      <w:r>
-        <w:t xml:space="preserve"> of the causes and effects of ineffective management action on fisheries are reviewed in Pine et al. (2009). Here they use several case studies to explore why predictions for ecosystem response to a management action have been wrong in both simple and complex systems. A central theme of these incorrect predictions is a failure to consider interactions between multiple species and life stages in these systems. In aquatic communities</w:t>
-      </w:r>
-      <w:r>
-        <w:t>,</w:t>
-      </w:r>
-      <w:r>
-        <w:t xml:space="preserve"> human impacts can directly </w:t>
-      </w:r>
-      <w:r>
-        <w:t>affect</w:t>
-      </w:r>
-      <w:r>
-        <w:t xml:space="preserve"> multiple species at one time, and these species themselves may be in competition (</w:t>
-      </w:r>
-      <w:r>
-        <w:rPr>
-          <w:b/>
-        </w:rPr>
-        <w:t>a non- fishery example here?</w:t>
-      </w:r>
-      <w:r>
-        <w:t xml:space="preserve">). Ultimately, through both direct effects and indirect effects cascading through the community, human disturbance in these systems is likely to </w:t>
-      </w:r>
-      <w:r>
-        <w:t>affect</w:t>
-      </w:r>
-      <w:r>
-        <w:t xml:space="preserve"> all community members in various ways from direct harvesting of these species to changing environmental conditions leading to loss of habitat, food resources, etc. </w:t>
-      </w:r>
-      <w:r>
-        <w:t xml:space="preserve">Human effects on slow moving, abiotic variables like climate will also alter community dynamics. This has been well described in aquatic communities </w:t>
-      </w:r>
-      <w:commentRangeStart w:id="2"/>
-      <w:r>
-        <w:t>(</w:t>
-      </w:r>
-      <w:r>
-        <w:rPr>
-          <w:b/>
-        </w:rPr>
-        <w:t>eutrophication</w:t>
-      </w:r>
-      <w:r>
-        <w:rPr>
-          <w:b/>
-        </w:rPr>
-        <w:t>, lake browning, bass-walleye degree days</w:t>
-      </w:r>
-      <w:r>
-        <w:t>)</w:t>
-      </w:r>
-      <w:commentRangeEnd w:id="2"/>
-      <w:r>
-        <w:rPr>
-          <w:rStyle w:val="CommentReference"/>
-        </w:rPr>
         <w:commentReference w:id="2"/>
       </w:r>
       <w:r>
         <w:t>. Because of the varied ways in which humans impact these systems, and the numerous ways in which biotic life in these systems interact with each other, aquatic systems often behave in complex, non-linear ways</w:t>
       </w:r>
       <w:r>
-        <w:t xml:space="preserve">. Walters and </w:t>
-      </w:r>
-      <w:proofErr w:type="spellStart"/>
-      <w:r>
-        <w:t>Kitchell</w:t>
-      </w:r>
-      <w:proofErr w:type="spellEnd"/>
-      <w:r>
-        <w:t xml:space="preserve"> (2001) demonstrate how complex non-linear dynamics can arise in even a simple food web due to the effects of human harvest of one species. They describe how positive feedback loops can create two stable states in a food web consisting of a top predator and a forage species through cultivation-depensation effects. </w:t>
-      </w:r>
-      <w:r>
-        <w:t xml:space="preserve">Under low exploitation the top predator species is abundant and able to cultivate conditions to increase survival of its juveniles by predating upon the predators of its juveniles, namely the forage species. Alternatively, when exploitation of the top predator is high (as is the case in many fisheries) its abundance declines and relieves the predation pressure on the forage species. Increase survival of the forage species increases competition with the juveniles and their survival declines creating a new positive feedback loop where the forage species is abundant and cultivating conditions for itself at the detriment of the top predator species. Under either scenario when one species is cultivating conditions for itself it is further driving the abundance decline of the other. When abundance declines enough recruitment of new juveniles to the population may actual decline through the process of depensation where there are so few spawning adults left that </w:t>
-      </w:r>
-      <w:r>
-        <w:t xml:space="preserve">recruitment declines in spite of decreased intraspecific competition. The positive feedback loops that enable cultivation-depensation effects demonstrate one way in which aquatic systems by display non-linear dynamics. Because of their self-reinforcing nature, a simple reduction in fishing mortality on the top predator by a manager may not </w:t>
-      </w:r>
-      <w:r>
-        <w:t>result in a proportional reduction in forage fish biomass</w:t>
-      </w:r>
-      <w:r>
-        <w:t>.  If the forage species has established itself as the dominant species, simply increasing the survival of adult predators may have no effect or possibly a negative effect if the associated increase in juvenile production further increases forage opportunities for the forage species and leads to further increases in their biomass with the increased prey availability.</w:t>
-      </w:r>
-      <w:r>
-        <w:t xml:space="preserve"> </w:t>
+        <w:t xml:space="preserve">. </w:t>
       </w:r>
     </w:p>
     <w:p>
-      <w:r>
-        <w:lastRenderedPageBreak/>
-        <w:tab/>
-        <w:t xml:space="preserve">The non-linearity that can arise when dealing with interspecific interactions as demonstrated by the cultivation-depensation example </w:t>
-      </w:r>
-      <w:r>
-        <w:t xml:space="preserve">can lead to counterintuitive </w:t>
-      </w:r>
-      <w:r>
-        <w:t>outcomes and can pose</w:t>
-      </w:r>
-      <w:r>
-        <w:t xml:space="preserve"> a problem for managers who are often limited in the options available to them (Carpenter </w:t>
-      </w:r>
-      <w:r>
-        <w:t>et al. 2017). The</w:t>
-      </w:r>
-      <w:r>
-        <w:t xml:space="preserve"> ‘levers’ available to managers are often based on linear, single species views of system dynamics. When the levers available to mangers and the lens through which they view the system cannot adequately address the problems that arise, </w:t>
-      </w:r>
-      <w:r>
-        <w:t>regime shifts can</w:t>
-      </w:r>
-      <w:r>
-        <w:t xml:space="preserve"> occur that are likely to have major implications for both the ecology of the system and the human users of it, resulting from changes in energetic pathways (Xu et al. 2014)</w:t>
-      </w:r>
-      <w:r>
-        <w:t xml:space="preserve">. </w:t>
-      </w:r>
-      <w:r>
-        <w:t>Regime shifts in coral reefs, due to increases in algae and coral bleaching, lead to reductions in fish biomass and a subsequent loss of food security and employment for the communities around these reefs (</w:t>
+      <w:pPr>
+        <w:ind w:firstLine="720"/>
+        <w:pPrChange w:id="3" w:author="Colin Dassow" w:date="2020-09-30T09:18:00Z">
+          <w:pPr/>
+        </w:pPrChange>
+      </w:pPr>
+      <w:ins w:id="4" w:author="Colin Dassow" w:date="2020-09-30T12:54:00Z">
+        <w:r>
+          <w:t>Positive feedback loops can allow a stable state to reinforce itself such that efforts by managers to change the stable state may have no effects or unintended effects due to the complex interspecific interactions in the system.</w:t>
+        </w:r>
+      </w:ins>
+      <w:ins w:id="5" w:author="Colin Dassow" w:date="2020-09-30T12:40:00Z">
+        <w:r>
+          <w:t xml:space="preserve"> </w:t>
+        </w:r>
+      </w:ins>
+      <w:r>
+        <w:t xml:space="preserve">Walters and </w:t>
       </w:r>
       <w:proofErr w:type="spellStart"/>
       <w:r>
-        <w:t>Norstrom</w:t>
+        <w:t>Kitchell</w:t>
       </w:r>
       <w:proofErr w:type="spellEnd"/>
       <w:r>
-        <w:t xml:space="preserve"> et al. 2009, </w:t>
-      </w:r>
-      <w:proofErr w:type="spellStart"/>
-      <w:r>
-        <w:t>Crepin</w:t>
-      </w:r>
-      <w:proofErr w:type="spellEnd"/>
-      <w:r>
-        <w:t xml:space="preserve"> et al. 2012). The recognition of the role of inter-specific and trophic interactions between species, and the hysteretic behavior that may follow, has helped foster the adoption of more ecosystem-based management strategies (Blackwood, Hastings, and </w:t>
-      </w:r>
-      <w:proofErr w:type="spellStart"/>
-      <w:r>
-        <w:t>Mumby</w:t>
-      </w:r>
-      <w:proofErr w:type="spellEnd"/>
-      <w:r>
-        <w:t xml:space="preserve"> 2012).</w:t>
-      </w:r>
-      <w:r>
-        <w:t xml:space="preserve"> Keeping ecosystems in a ‘safe operating space’ is one way that managers have begun to think about systems in a more holistic way while keeping in mind what variables they do and don’t have control over </w:t>
-      </w:r>
-      <w:r>
-        <w:t xml:space="preserve">and leveraging these to control the stable state of the system </w:t>
-      </w:r>
-      <w:r>
-        <w:t>(Carpenter et al. 2017).</w:t>
-      </w:r>
+        <w:t xml:space="preserve"> (2001) </w:t>
+      </w:r>
+      <w:del w:id="6" w:author="Colin Dassow" w:date="2020-09-30T12:50:00Z">
+        <w:r>
+          <w:delText xml:space="preserve">demonstrate how complex non-linear dynamics can arise in even a simple food web due to the effects of human harvest of one species. They </w:delText>
+        </w:r>
+      </w:del>
+      <w:r>
+        <w:t xml:space="preserve">describe how positive feedback loops can create two stable states in a food web consisting of a top predator and a forage species through </w:t>
+      </w:r>
+      <w:commentRangeStart w:id="7"/>
+      <w:r>
+        <w:t xml:space="preserve">cultivation-depensation </w:t>
+      </w:r>
+      <w:commentRangeEnd w:id="7"/>
+      <w:r>
+        <w:rPr>
+          <w:rStyle w:val="CommentReference"/>
+        </w:rPr>
+        <w:commentReference w:id="7"/>
+      </w:r>
+      <w:r>
+        <w:t xml:space="preserve">effects. </w:t>
+      </w:r>
+      <w:commentRangeStart w:id="8"/>
+      <w:r>
+        <w:t xml:space="preserve">Under low exploitation the top predator species is abundant and able to cultivate conditions to increase survival of its juveniles by predating upon the predators of its juveniles, namely the forage species. Alternatively, </w:t>
+      </w:r>
+      <w:ins w:id="9" w:author="Colin Dassow" w:date="2020-09-30T09:28:00Z">
+        <w:r>
+          <w:t>a forage species</w:t>
+        </w:r>
+      </w:ins>
+      <w:ins w:id="10" w:author="Colin Dassow" w:date="2020-09-30T09:29:00Z">
+        <w:r>
+          <w:t xml:space="preserve"> may dominate </w:t>
+        </w:r>
+      </w:ins>
+      <w:r>
+        <w:t xml:space="preserve">when exploitation of the top predator is high (as is the case in many fisheries) </w:t>
+      </w:r>
+      <w:ins w:id="11" w:author="Colin Dassow" w:date="2020-09-30T09:30:00Z">
+        <w:r>
+          <w:t>allowing the forage species to cultivate conditions for itself through predation on juveniles</w:t>
+        </w:r>
+      </w:ins>
+      <w:ins w:id="12" w:author="Colin Dassow" w:date="2020-09-30T09:33:00Z">
+        <w:r>
+          <w:t xml:space="preserve">. </w:t>
+        </w:r>
+      </w:ins>
+      <w:del w:id="13" w:author="Colin Dassow" w:date="2020-09-30T09:34:00Z">
+        <w:r>
+          <w:delText xml:space="preserve">its abundance declines and relieves the predation pressure on the forage species. Increase survival of the forage species increases competition with the juveniles and their survival declines creating a new positive feedback loop where the forage species is abundant and cultivating conditions for itself at the detriment of the top predator species. Under either scenario when one species is cultivating conditions for itself it is further driving the abundance decline of the other. </w:delText>
+        </w:r>
+      </w:del>
+      <w:r>
+        <w:t>When abundance declines enough</w:t>
+      </w:r>
+      <w:ins w:id="14" w:author="Colin Dassow" w:date="2020-09-30T09:34:00Z">
+        <w:r>
+          <w:t>,</w:t>
+        </w:r>
+      </w:ins>
+      <w:r>
+        <w:t xml:space="preserve"> recruitment of new juveniles to the population may actual</w:t>
+      </w:r>
+      <w:ins w:id="15" w:author="Colin Dassow" w:date="2020-09-30T09:34:00Z">
+        <w:r>
+          <w:t>ly</w:t>
+        </w:r>
+      </w:ins>
+      <w:r>
+        <w:t xml:space="preserve"> decline through the process of depensation where there are so few spawning adults left that </w:t>
+      </w:r>
+      <w:r>
+        <w:t>recruitment declines in spite of decreased intraspecific competition.</w:t>
+      </w:r>
+      <w:commentRangeEnd w:id="8"/>
+      <w:r>
+        <w:rPr>
+          <w:rStyle w:val="CommentReference"/>
+        </w:rPr>
+        <w:commentReference w:id="8"/>
+      </w:r>
+      <w:r>
+        <w:t xml:space="preserve"> The positive feedback loops that enable cultivation-depensation effects demonstrate one way in which aquatic systems </w:t>
+      </w:r>
+      <w:ins w:id="17" w:author="Colin Dassow" w:date="2020-09-30T14:18:00Z">
+        <w:r>
+          <w:t>ma</w:t>
+        </w:r>
+      </w:ins>
+      <w:del w:id="18" w:author="Colin Dassow" w:date="2020-09-30T14:18:00Z">
+        <w:r>
+          <w:delText>b</w:delText>
+        </w:r>
+      </w:del>
+      <w:r>
+        <w:t xml:space="preserve">y display non-linear dynamics. </w:t>
+      </w:r>
+      <w:del w:id="19" w:author="Colin Dassow" w:date="2020-09-30T09:38:00Z">
+        <w:r>
+          <w:delText xml:space="preserve">Because of their self-reinforcing nature, a simple reduction in fishing mortality on the top predator by a manager may not </w:delText>
+        </w:r>
+        <w:r>
+          <w:delText>result in a proportional reduction in forage fish biomass</w:delText>
+        </w:r>
+        <w:r>
+          <w:delText xml:space="preserve">.  </w:delText>
+        </w:r>
+      </w:del>
+      <w:r>
+        <w:t>If the forage species has established itself as the dominant species, simply increasing the survival of adult predators may have no effect or possibly a negative effect if the associated increase in juvenile production further increases forage opportunities for the forage species and leads to further increases in their biomass with the increased prey availability.</w:t>
+      </w:r>
+      <w:r>
+        <w:t xml:space="preserve"> </w:t>
+      </w:r>
+      <w:ins w:id="20" w:author="Colin Dassow" w:date="2020-09-30T14:19:00Z">
+        <w:r>
+          <w:t>These dynamics allow the point at which the stable state changes to vary depending on which state the system is in. This hysteretic behavior</w:t>
+        </w:r>
+      </w:ins>
+      <w:ins w:id="21" w:author="Colin Dassow" w:date="2020-09-30T14:28:00Z">
+        <w:r>
+          <w:t xml:space="preserve"> can </w:t>
+        </w:r>
+      </w:ins>
+      <w:ins w:id="22" w:author="Colin Dassow" w:date="2020-09-30T14:29:00Z">
+        <w:r>
+          <w:t xml:space="preserve">make rehabilitating ecosystems particularly difficult and costly. </w:t>
+        </w:r>
+        <w:commentRangeStart w:id="23"/>
+        <w:r>
+          <w:t xml:space="preserve">In fisheries, for example rehabilitating a collapsed fishery may not be </w:t>
+        </w:r>
+      </w:ins>
+      <w:ins w:id="24" w:author="Colin Dassow" w:date="2020-09-30T14:36:00Z">
+        <w:r>
+          <w:t>accomplished</w:t>
+        </w:r>
+      </w:ins>
+      <w:ins w:id="25" w:author="Colin Dassow" w:date="2020-09-30T14:29:00Z">
+        <w:r>
+          <w:t xml:space="preserve"> </w:t>
+        </w:r>
+      </w:ins>
+      <w:ins w:id="26" w:author="Colin Dassow" w:date="2020-09-30T14:36:00Z">
+        <w:r>
+          <w:t xml:space="preserve">simply through a reduction in fishing mortality past the point that caused the initial collapse. </w:t>
+        </w:r>
+      </w:ins>
+      <w:ins w:id="27" w:author="Colin Dassow" w:date="2020-09-30T14:38:00Z">
+        <w:r>
+          <w:t xml:space="preserve">Instead drastic reductions in </w:t>
+        </w:r>
+        <w:r>
+          <w:lastRenderedPageBreak/>
+          <w:t>fishing mortality, coupled with stocking</w:t>
+        </w:r>
+      </w:ins>
+      <w:ins w:id="28" w:author="Colin Dassow" w:date="2020-09-30T14:39:00Z">
+        <w:r>
+          <w:t xml:space="preserve">, and possibly habitat improvements may all be necessary to </w:t>
+        </w:r>
+      </w:ins>
+      <w:ins w:id="29" w:author="Colin Dassow" w:date="2020-09-30T14:40:00Z">
+        <w:r>
+          <w:t>push the system out of its current stable state and back to the desired state.</w:t>
+        </w:r>
+      </w:ins>
+      <w:commentRangeEnd w:id="23"/>
+      <w:ins w:id="30" w:author="Colin Dassow" w:date="2020-09-30T14:43:00Z">
+        <w:r>
+          <w:rPr>
+            <w:rStyle w:val="CommentReference"/>
+          </w:rPr>
+          <w:commentReference w:id="23"/>
+        </w:r>
+      </w:ins>
     </w:p>
     <w:p>
       <w:r>
         <w:tab/>
-        <w:t xml:space="preserve">To date, much of the work thinking about stable states and ecosystem management has still focused on the management of a single species. In fisheries </w:t>
-      </w:r>
-      <w:r>
-        <w:t>it is common to focus</w:t>
-      </w:r>
-      <w:r>
-        <w:t xml:space="preserve"> management related research is on a single focal species, even when this species </w:t>
-      </w:r>
-      <w:r>
-        <w:t>is embedded in larger community</w:t>
-      </w:r>
-      <w:r>
-        <w:t xml:space="preserve"> (</w:t>
-      </w:r>
-      <w:r>
-        <w:rPr>
-          <w:b/>
-        </w:rPr>
-        <w:t>citation</w:t>
-      </w:r>
-      <w:r>
-        <w:t>)</w:t>
-      </w:r>
-      <w:r>
-        <w:t>. T</w:t>
-      </w:r>
-      <w:r>
-        <w:t xml:space="preserve">he tradeoffs between competing management goals for several co-occurring species </w:t>
-      </w:r>
-      <w:r>
-        <w:t xml:space="preserve">are </w:t>
-      </w:r>
-      <w:r>
-        <w:t xml:space="preserve">often </w:t>
-      </w:r>
-      <w:r>
-        <w:t>not considered, however some notable exceptions do exist (</w:t>
-      </w:r>
-      <w:r>
-        <w:rPr>
-          <w:b/>
-        </w:rPr>
-        <w:t xml:space="preserve">cite Essington, </w:t>
+        <w:t xml:space="preserve">The non-linearity that can arise when dealing with interspecific interactions as demonstrated by </w:t>
+      </w:r>
+      <w:del w:id="31" w:author="Colin Dassow" w:date="2020-09-30T14:42:00Z">
+        <w:r>
+          <w:delText xml:space="preserve">the </w:delText>
+        </w:r>
+      </w:del>
+      <w:r>
+        <w:t xml:space="preserve">cultivation-depensation </w:t>
+      </w:r>
+      <w:del w:id="32" w:author="Colin Dassow" w:date="2020-09-30T14:42:00Z">
+        <w:r>
+          <w:delText xml:space="preserve">example </w:delText>
+        </w:r>
+      </w:del>
+      <w:ins w:id="33" w:author="Colin Dassow" w:date="2020-09-30T14:42:00Z">
+        <w:r>
+          <w:t>theory</w:t>
+        </w:r>
+        <w:r>
+          <w:t xml:space="preserve"> </w:t>
+        </w:r>
+      </w:ins>
+      <w:r>
+        <w:t xml:space="preserve">can lead to counterintuitive </w:t>
+      </w:r>
+      <w:r>
+        <w:t>outcomes and can pose</w:t>
+      </w:r>
+      <w:r>
+        <w:t xml:space="preserve"> a problem for managers who are often limited in the options available to them (Carpenter </w:t>
+      </w:r>
+      <w:r>
+        <w:t xml:space="preserve">et al. 2017). </w:t>
+      </w:r>
+      <w:ins w:id="34" w:author="Colin Dassow" w:date="2020-09-30T10:08:00Z">
+        <w:r>
+          <w:t xml:space="preserve">Carpenter et al. (2017) describe this situation where some things, like a changing climate, are outside the direct control of managers. Because of this, </w:t>
+        </w:r>
+      </w:ins>
+      <w:ins w:id="35" w:author="Colin Dassow" w:date="2020-09-30T10:10:00Z">
+        <w:r>
+          <w:t xml:space="preserve">managers are only able to influence the system in certain ways based on the limited number of </w:t>
+        </w:r>
+      </w:ins>
+      <w:ins w:id="36" w:author="Colin Dassow" w:date="2020-09-30T10:11:00Z">
+        <w:r>
+          <w:t>‘levers’ they have control over. In light of this, Car</w:t>
+        </w:r>
+      </w:ins>
+      <w:ins w:id="37" w:author="Colin Dassow" w:date="2020-09-30T10:12:00Z">
+        <w:r>
+          <w:t>penter et al. (2017) lay out a conceptual framework where mangers aim to keep systems in a ‘safe operating space’ (SOS) using what they can control to compensate for forces outside their control</w:t>
+        </w:r>
+      </w:ins>
+      <w:ins w:id="38" w:author="Colin Dassow" w:date="2020-09-30T14:45:00Z">
+        <w:r>
+          <w:t xml:space="preserve"> while still achieving positive outcomes</w:t>
+        </w:r>
+      </w:ins>
+      <w:ins w:id="39" w:author="Colin Dassow" w:date="2020-09-30T10:12:00Z">
+        <w:r>
+          <w:t xml:space="preserve">. </w:t>
+        </w:r>
+      </w:ins>
+      <w:ins w:id="40" w:author="Colin Dassow" w:date="2020-09-30T10:14:00Z">
+        <w:r>
+          <w:t xml:space="preserve">In the case of recreational fisheries, </w:t>
+        </w:r>
+      </w:ins>
+      <w:del w:id="41" w:author="Colin Dassow" w:date="2020-09-30T10:14:00Z">
+        <w:r>
+          <w:delText>T</w:delText>
+        </w:r>
+      </w:del>
+      <w:ins w:id="42" w:author="Colin Dassow" w:date="2020-09-30T10:14:00Z">
+        <w:r>
+          <w:t>t</w:t>
+        </w:r>
+      </w:ins>
+      <w:r>
+        <w:t>he</w:t>
+      </w:r>
+      <w:r>
+        <w:t xml:space="preserve"> ‘levers’ available to managers are often based on linear, single species views of system dynamics</w:t>
+      </w:r>
+      <w:ins w:id="43" w:author="Colin Dassow" w:date="2020-09-30T10:14:00Z">
+        <w:r>
+          <w:t xml:space="preserve"> (</w:t>
+        </w:r>
+      </w:ins>
+      <w:ins w:id="44" w:author="Colin Dassow" w:date="2020-09-30T14:59:00Z">
+        <w:r>
+          <w:t>i.e. a reduction in harvest of species ‘X’ will result in a proportional increase in their population size</w:t>
+        </w:r>
+      </w:ins>
+      <w:ins w:id="45" w:author="Colin Dassow" w:date="2020-09-30T10:14:00Z">
+        <w:r>
+          <w:t>)</w:t>
+        </w:r>
+      </w:ins>
+      <w:r>
+        <w:t>. When the levers available to mangers</w:t>
+      </w:r>
+      <w:ins w:id="46" w:author="Colin Dassow" w:date="2020-09-30T10:05:00Z">
+        <w:r>
+          <w:t>,</w:t>
+        </w:r>
+      </w:ins>
+      <w:r>
+        <w:t xml:space="preserve"> and the lens through which they view the system</w:t>
+      </w:r>
+      <w:ins w:id="47" w:author="Colin Dassow" w:date="2020-09-30T10:05:00Z">
+        <w:r>
+          <w:t>,</w:t>
+        </w:r>
+      </w:ins>
+      <w:r>
+        <w:t xml:space="preserve"> </w:t>
+      </w:r>
+      <w:del w:id="48" w:author="Colin Dassow" w:date="2020-09-30T10:15:00Z">
+        <w:r>
+          <w:delText xml:space="preserve">cannot </w:delText>
+        </w:r>
+      </w:del>
+      <w:del w:id="49" w:author="Colin Dassow" w:date="2020-09-30T10:06:00Z">
+        <w:r>
+          <w:delText xml:space="preserve">adequately </w:delText>
+        </w:r>
+      </w:del>
+      <w:del w:id="50" w:author="Colin Dassow" w:date="2020-09-30T10:15:00Z">
+        <w:r>
+          <w:delText>address the problems that arise</w:delText>
+        </w:r>
+      </w:del>
+      <w:ins w:id="51" w:author="Colin Dassow" w:date="2020-09-30T10:15:00Z">
+        <w:r>
+          <w:t>do not consider interspecific interactions</w:t>
+        </w:r>
+      </w:ins>
+      <w:r>
+        <w:t xml:space="preserve">, </w:t>
+      </w:r>
+      <w:r>
+        <w:t>regime shifts can</w:t>
+      </w:r>
+      <w:r>
+        <w:t xml:space="preserve"> occur that are likely to have major implications for both the ecology of the system and the human users of it</w:t>
+      </w:r>
+      <w:del w:id="52" w:author="Colin Dassow" w:date="2020-09-30T10:06:00Z">
+        <w:r>
+          <w:delText>, resulting from changes in energetic pathways</w:delText>
+        </w:r>
+      </w:del>
+      <w:r>
+        <w:t xml:space="preserve"> (Xu et al. 2014)</w:t>
+      </w:r>
+      <w:r>
+        <w:t xml:space="preserve">. </w:t>
+      </w:r>
+      <w:r>
+        <w:t>Regime shifts in coral reefs, due to increases in algae and coral bleaching, lead to reductions in fish biomass and a subsequent loss of food security and employment for the communities around these reefs (</w:t>
       </w:r>
       <w:proofErr w:type="spellStart"/>
       <w:r>
-        <w:rPr>
-          <w:b/>
-        </w:rPr>
-        <w:t>oken</w:t>
+        <w:t>Norstrom</w:t>
       </w:r>
       <w:proofErr w:type="spellEnd"/>
       <w:r>
-        <w:rPr>
-          <w:b/>
-        </w:rPr>
-        <w:t>, others?</w:t>
-      </w:r>
-      <w:r>
-        <w:t>). Essington et al. (2015) uses</w:t>
-      </w:r>
-      <w:r>
-        <w:t xml:space="preserve"> competing objectives for a predator fishery (Atlantic </w:t>
-      </w:r>
-      <w:r>
-        <w:t xml:space="preserve">cod, </w:t>
+        <w:t xml:space="preserve"> et al. 2009, </w:t>
       </w:r>
       <w:proofErr w:type="spellStart"/>
       <w:r>
-        <w:rPr>
-          <w:i/>
-        </w:rPr>
-        <w:t>Gadus</w:t>
+        <w:t>Crepin</w:t>
       </w:r>
       <w:proofErr w:type="spellEnd"/>
       <w:r>
-        <w:rPr>
-          <w:i/>
-        </w:rPr>
+        <w:t xml:space="preserve"> et al. 2012). The recognition of the role of inter</w:t>
+      </w:r>
+      <w:del w:id="53" w:author="Colin Dassow" w:date="2020-09-30T10:16:00Z">
+        <w:r>
+          <w:delText>-</w:delText>
+        </w:r>
+      </w:del>
+      <w:r>
+        <w:t xml:space="preserve">specific and trophic interactions between species, and the hysteretic behavior that may follow, has helped foster the adoption of more ecosystem-based management strategies (Blackwood, Hastings, and </w:t>
+      </w:r>
+      <w:proofErr w:type="spellStart"/>
+      <w:r>
+        <w:t>Mumby</w:t>
+      </w:r>
+      <w:proofErr w:type="spellEnd"/>
+      <w:r>
+        <w:t xml:space="preserve"> 2012).</w:t>
+      </w:r>
+      <w:r>
         <w:t xml:space="preserve"> </w:t>
       </w:r>
-      <w:proofErr w:type="spellStart"/>
-      <w:r>
-        <w:rPr>
-          <w:i/>
-        </w:rPr>
-        <w:t>morhua</w:t>
-      </w:r>
-      <w:proofErr w:type="spellEnd"/>
-      <w:r>
-        <w:t xml:space="preserve">) and a forage species fishery (Atlantic herring, </w:t>
-      </w:r>
-      <w:proofErr w:type="spellStart"/>
-      <w:r>
-        <w:rPr>
-          <w:i/>
-        </w:rPr>
-        <w:t>Clupea</w:t>
-      </w:r>
-      <w:proofErr w:type="spellEnd"/>
-      <w:r>
-        <w:rPr>
-          <w:i/>
-        </w:rPr>
-        <w:t xml:space="preserve"> </w:t>
-      </w:r>
-      <w:proofErr w:type="spellStart"/>
-      <w:r>
-        <w:rPr>
-          <w:i/>
-        </w:rPr>
-        <w:t>harengus</w:t>
-      </w:r>
-      <w:proofErr w:type="spellEnd"/>
-      <w:r>
-        <w:t xml:space="preserve">) to show how the ecological interactions between the two and the market price of each species combine to determine what the appropriate level of mortality on each species would be given the management goals (maximizing combined profit of both species at equilibrium). </w:t>
-      </w:r>
-      <w:r>
-        <w:t>Recreational fisheries make up the primary use of inland fish stocks and serve an incredibly diverse group of users (</w:t>
-      </w:r>
-      <w:r>
-        <w:rPr>
-          <w:b/>
-        </w:rPr>
-        <w:t>citation</w:t>
-      </w:r>
-      <w:r>
-        <w:t xml:space="preserve">). In contrast to commercial fisheries, recreational fishery users </w:t>
-      </w:r>
-      <w:r>
-        <w:t xml:space="preserve">vary along multiple axes of </w:t>
-      </w:r>
-      <w:r>
-        <w:t xml:space="preserve">species preference, </w:t>
-      </w:r>
-      <w:r>
-        <w:t xml:space="preserve">catch rate, fish size, location accessibility, and harvest opportunity. Users place differing levels of importance on each of these aspects of the fishing experience. This can lead </w:t>
-      </w:r>
-      <w:r>
-        <w:t xml:space="preserve">to </w:t>
-      </w:r>
-      <w:r>
-        <w:t>divergent and in some cases, competing</w:t>
-      </w:r>
-      <w:r>
-        <w:t xml:space="preserve">, desires by fishery users and ultimately complex management problems. Given the limited </w:t>
-      </w:r>
-      <w:r>
-        <w:t>ways in which managers can influence recreational fisheries, understanding and leveraging ecological interactions allows managers to make the most of the limited tools they have their disposal to keep systems within a safe operating space and meet the diverse goals of users in this system.</w:t>
-      </w:r>
+      <w:del w:id="54" w:author="Colin Dassow" w:date="2020-09-30T10:24:00Z">
+        <w:r>
+          <w:delText xml:space="preserve">Keeping ecosystems in a </w:delText>
+        </w:r>
+        <w:commentRangeStart w:id="55"/>
+        <w:r>
+          <w:delText xml:space="preserve">‘safe operating space’ </w:delText>
+        </w:r>
+        <w:commentRangeEnd w:id="55"/>
+        <w:r>
+          <w:rPr>
+            <w:rStyle w:val="CommentReference"/>
+          </w:rPr>
+          <w:commentReference w:id="55"/>
+        </w:r>
+        <w:r>
+          <w:delText xml:space="preserve">is one way that managers have begun to think about systems in a more holistic way while keeping in mind what variables they do and don’t have control over </w:delText>
+        </w:r>
+        <w:r>
+          <w:delText xml:space="preserve">and leveraging these to control the stable state of the system </w:delText>
+        </w:r>
+        <w:r>
+          <w:delText>(Carpenter et al. 2017).</w:delText>
+        </w:r>
+      </w:del>
     </w:p>
     <w:p>
       <w:r>
         <w:tab/>
+        <w:t xml:space="preserve">To date, much of the work thinking about stable states and ecosystem management has still focused on the management of a single species. In fisheries </w:t>
+      </w:r>
+      <w:r>
+        <w:t>it is common to focus</w:t>
+      </w:r>
+      <w:r>
+        <w:t xml:space="preserve"> management related research is on a single focal species, even when this species </w:t>
+      </w:r>
+      <w:r>
+        <w:t>is embedded in larger community</w:t>
+      </w:r>
+      <w:r>
+        <w:t xml:space="preserve"> </w:t>
+      </w:r>
+      <w:ins w:id="56" w:author="Colin Dassow" w:date="2020-09-30T10:50:00Z">
+        <w:r>
+          <w:t xml:space="preserve">where harvest of multiple species takes place </w:t>
+        </w:r>
+      </w:ins>
+      <w:r>
+        <w:t>(</w:t>
+      </w:r>
+      <w:r>
+        <w:rPr>
+          <w:b/>
+        </w:rPr>
+        <w:t>citation</w:t>
+      </w:r>
+      <w:r>
+        <w:t>)</w:t>
+      </w:r>
+      <w:r>
+        <w:t>. T</w:t>
+      </w:r>
+      <w:r>
+        <w:t xml:space="preserve">he tradeoffs between competing management goals for several co-occurring species </w:t>
+      </w:r>
+      <w:r>
+        <w:t xml:space="preserve">are </w:t>
+      </w:r>
+      <w:r>
+        <w:t xml:space="preserve">often </w:t>
+      </w:r>
+      <w:r>
+        <w:t>not considered, however some notable exceptions do exist (</w:t>
+      </w:r>
+      <w:ins w:id="57" w:author="Colin Dassow" w:date="2020-09-30T10:51:00Z">
+        <w:r>
+          <w:t xml:space="preserve">Essington et al. 2015, </w:t>
+        </w:r>
+        <w:proofErr w:type="spellStart"/>
+        <w:r>
+          <w:t>Oken</w:t>
+        </w:r>
+        <w:proofErr w:type="spellEnd"/>
+        <w:r>
+          <w:t xml:space="preserve"> et al. 2016, </w:t>
+        </w:r>
+      </w:ins>
+      <w:del w:id="58" w:author="Colin Dassow" w:date="2020-09-30T10:51:00Z">
+        <w:r>
+          <w:rPr>
+            <w:b/>
+          </w:rPr>
+          <w:delText xml:space="preserve">cite Essington, oken, </w:delText>
+        </w:r>
+      </w:del>
+      <w:r>
+        <w:rPr>
+          <w:b/>
+        </w:rPr>
+        <w:t>others?</w:t>
+      </w:r>
+      <w:r>
+        <w:t>). Essington et al. (2015) uses</w:t>
+      </w:r>
+      <w:r>
+        <w:t xml:space="preserve"> competing objectives for a predator fishery (Atlantic </w:t>
+      </w:r>
+      <w:r>
+        <w:t xml:space="preserve">cod, </w:t>
+      </w:r>
+      <w:proofErr w:type="spellStart"/>
+      <w:r>
+        <w:rPr>
+          <w:i/>
+        </w:rPr>
+        <w:t>Gadus</w:t>
+      </w:r>
+      <w:proofErr w:type="spellEnd"/>
+      <w:r>
+        <w:rPr>
+          <w:i/>
+        </w:rPr>
+        <w:t xml:space="preserve"> </w:t>
+      </w:r>
+      <w:proofErr w:type="spellStart"/>
+      <w:r>
+        <w:rPr>
+          <w:i/>
+        </w:rPr>
+        <w:t>morhua</w:t>
+      </w:r>
+      <w:proofErr w:type="spellEnd"/>
+      <w:r>
+        <w:t xml:space="preserve">) and a forage species fishery (Atlantic herring, </w:t>
+      </w:r>
+      <w:proofErr w:type="spellStart"/>
+      <w:r>
+        <w:rPr>
+          <w:i/>
+        </w:rPr>
+        <w:t>Clupea</w:t>
+      </w:r>
+      <w:proofErr w:type="spellEnd"/>
+      <w:r>
+        <w:rPr>
+          <w:i/>
+        </w:rPr>
+        <w:t xml:space="preserve"> </w:t>
+      </w:r>
+      <w:proofErr w:type="spellStart"/>
+      <w:r>
+        <w:rPr>
+          <w:i/>
+        </w:rPr>
+        <w:t>harengus</w:t>
+      </w:r>
+      <w:proofErr w:type="spellEnd"/>
+      <w:r>
+        <w:t>) to show how the ecological interactions between the two and the market price of each species combine to determine what the appropriate level of mortality on each species would be given the management goals (maximizing combined profit of both species at equilibrium</w:t>
+      </w:r>
+      <w:ins w:id="59" w:author="Colin Dassow" w:date="2020-09-30T10:54:00Z">
+        <w:r>
+          <w:t>.</w:t>
+        </w:r>
+      </w:ins>
+      <w:del w:id="60" w:author="Colin Dassow" w:date="2020-09-30T10:54:00Z">
+        <w:r>
+          <w:delText xml:space="preserve">). </w:delText>
+        </w:r>
+        <w:r>
+          <w:delText>Recreational fisheries make up the primary use of inland fish stocks and serve an incredibly diverse group of users (</w:delText>
+        </w:r>
+        <w:r>
+          <w:rPr>
+            <w:b/>
+          </w:rPr>
+          <w:delText>citation</w:delText>
+        </w:r>
+        <w:r>
+          <w:delText>).</w:delText>
+        </w:r>
+      </w:del>
+      <w:r>
+        <w:t xml:space="preserve"> In contrast to commercial fisheries</w:t>
+      </w:r>
+      <w:ins w:id="61" w:author="Colin Dassow" w:date="2020-09-30T10:54:00Z">
+        <w:r>
+          <w:t xml:space="preserve"> where users aim to maximize profit</w:t>
+        </w:r>
+      </w:ins>
+      <w:r>
+        <w:t xml:space="preserve">, </w:t>
+      </w:r>
+      <w:commentRangeStart w:id="62"/>
+      <w:commentRangeStart w:id="63"/>
+      <w:r>
+        <w:t>recreational</w:t>
+      </w:r>
+      <w:commentRangeEnd w:id="62"/>
+      <w:r>
+        <w:rPr>
+          <w:rStyle w:val="CommentReference"/>
+        </w:rPr>
+        <w:commentReference w:id="62"/>
+      </w:r>
+      <w:commentRangeEnd w:id="63"/>
+      <w:r>
+        <w:rPr>
+          <w:rStyle w:val="CommentReference"/>
+        </w:rPr>
+        <w:commentReference w:id="63"/>
+      </w:r>
+      <w:r>
+        <w:t xml:space="preserve"> fishery users </w:t>
+      </w:r>
+      <w:r>
+        <w:t xml:space="preserve">vary along multiple axes of </w:t>
+      </w:r>
+      <w:r>
+        <w:t xml:space="preserve">species preference, </w:t>
+      </w:r>
+      <w:r>
+        <w:t xml:space="preserve">catch rate, fish size, </w:t>
+      </w:r>
+      <w:del w:id="64" w:author="Colin Dassow" w:date="2020-09-30T15:02:00Z">
+        <w:r>
+          <w:delText>location accessibility</w:delText>
+        </w:r>
+      </w:del>
+      <w:ins w:id="65" w:author="Colin Dassow" w:date="2020-09-30T15:02:00Z">
+        <w:r>
+          <w:t>location</w:t>
+        </w:r>
+      </w:ins>
+      <w:r>
+        <w:t xml:space="preserve">, and harvest opportunity. Users place differing levels of importance on each of these aspects of the fishing experience. This can lead </w:t>
+      </w:r>
+      <w:r>
+        <w:t xml:space="preserve">to </w:t>
+      </w:r>
+      <w:r>
+        <w:t>divergent and in some cases, competing</w:t>
+      </w:r>
+      <w:r>
+        <w:t xml:space="preserve">, desires by fishery users and ultimately complex management problems. </w:t>
+      </w:r>
+      <w:commentRangeStart w:id="66"/>
+      <w:r>
+        <w:t xml:space="preserve">Given the limited </w:t>
+      </w:r>
+      <w:r>
+        <w:t>ways in which managers can influence recreational fisheries</w:t>
+      </w:r>
+      <w:commentRangeEnd w:id="66"/>
+      <w:r>
+        <w:rPr>
+          <w:rStyle w:val="CommentReference"/>
+        </w:rPr>
+        <w:commentReference w:id="66"/>
+      </w:r>
+      <w:ins w:id="67" w:author="Colin Dassow" w:date="2020-09-30T11:28:00Z">
+        <w:r>
+          <w:t xml:space="preserve"> (i.e. fishing regulations, stocking, and habitat alterations)</w:t>
+        </w:r>
+      </w:ins>
+      <w:r>
+        <w:t xml:space="preserve">, understanding and </w:t>
+      </w:r>
+      <w:commentRangeStart w:id="68"/>
+      <w:r>
+        <w:t xml:space="preserve">leveraging ecological interactions </w:t>
+      </w:r>
+      <w:commentRangeEnd w:id="68"/>
+      <w:r>
+        <w:rPr>
+          <w:rStyle w:val="CommentReference"/>
+        </w:rPr>
+        <w:commentReference w:id="68"/>
+      </w:r>
+      <w:r>
+        <w:t xml:space="preserve">allows managers to make the most of the limited tools they have </w:t>
+      </w:r>
+      <w:ins w:id="69" w:author="Colin Dassow" w:date="2020-09-30T11:36:00Z">
+        <w:r>
+          <w:t xml:space="preserve">at </w:t>
+        </w:r>
+      </w:ins>
+      <w:r>
+        <w:t>their disposal to keep systems within a safe operating space and meet the diverse goals of users in this system.</w:t>
+      </w:r>
+    </w:p>
+    <w:p>
+      <w:r>
+        <w:tab/>
         <w:t>Here we use an example of a fishery with two harvested species to explore how limited management levers and a linear</w:t>
       </w:r>
       <w:r>
@@ -380,43 +838,102 @@
         <w:t xml:space="preserve"> </w:t>
       </w:r>
       <w:r>
-        <w:t>to management intervention. We then show how adopting a non-linear approach that considers community interactions can improve outcomes and help maintain a system in the desired stable state or safe operating space. In keeping with the idea that species do not occur in isolation and should not be managed that way, we choose the simplest fishery model possible</w:t>
+        <w:t xml:space="preserve">to management intervention. We then show how adopting a non-linear approach that considers community interactions can improve outcomes and help maintain a system in the desired stable state or safe operating space. In keeping with the idea that species do not occur in isolation and </w:t>
+      </w:r>
+      <w:r>
+        <w:lastRenderedPageBreak/>
+        <w:t>should not be managed that way, we choose the simplest fishery model possible</w:t>
       </w:r>
       <w:r>
         <w:t xml:space="preserve"> while still allowing for the dynamics of multiple harvested species to occur. </w:t>
       </w:r>
       <w:r>
-        <w:t xml:space="preserve">We use our model to explore non-linearity and interspecific interactions in management scenarios for a hypothetical recreational fishery. </w:t>
-      </w:r>
-      <w:commentRangeStart w:id="3"/>
-      <w:r>
-        <w:t xml:space="preserve">Our hypothesis that non-linearity plays an important role in determining the appropriate management </w:t>
-      </w:r>
-      <w:r>
-        <w:lastRenderedPageBreak/>
-        <w:t xml:space="preserve">action leads us to predict that considering the non-linear dynamics arising from interspecific interaction leads to more </w:t>
-      </w:r>
-      <w:commentRangeStart w:id="4"/>
+        <w:t xml:space="preserve">We use our model to explore </w:t>
+      </w:r>
+      <w:del w:id="70" w:author="Colin Dassow" w:date="2020-09-30T15:07:00Z">
+        <w:r>
+          <w:delText>non-linearity and interspecific interactions in management scenarios</w:delText>
+        </w:r>
+      </w:del>
+      <w:ins w:id="71" w:author="Colin Dassow" w:date="2020-09-30T15:07:00Z">
+        <w:r>
+          <w:t>how embracing the complexity of the system and leveraging ecological interactions</w:t>
+        </w:r>
+        <w:r>
+          <w:t xml:space="preserve"> can improve outcomes</w:t>
+        </w:r>
+      </w:ins>
+      <w:r>
+        <w:t xml:space="preserve"> for a hypothetical recreational fishery. Our hypothesis that </w:t>
+      </w:r>
+      <w:del w:id="72" w:author="Colin Dassow" w:date="2020-09-30T15:07:00Z">
+        <w:r>
+          <w:delText>non-linearity</w:delText>
+        </w:r>
+      </w:del>
+      <w:ins w:id="73" w:author="Colin Dassow" w:date="2020-09-30T15:07:00Z">
+        <w:r>
+          <w:t>interspecific interactions</w:t>
+        </w:r>
+      </w:ins>
+      <w:r>
+        <w:t xml:space="preserve"> play</w:t>
+      </w:r>
+      <w:del w:id="74" w:author="Colin Dassow" w:date="2020-09-30T15:08:00Z">
+        <w:r>
+          <w:delText>s</w:delText>
+        </w:r>
+      </w:del>
+      <w:r>
+        <w:t xml:space="preserve"> an important role in determining the appropriate management action leads us to predict that considering the non-linear dynamics arising from interspecific interaction leads to more </w:t>
+      </w:r>
+      <w:commentRangeStart w:id="75"/>
+      <w:commentRangeStart w:id="76"/>
       <w:r>
         <w:t>positive outcomes for managers</w:t>
       </w:r>
-      <w:commentRangeEnd w:id="4"/>
+      <w:commentRangeEnd w:id="75"/>
       <w:r>
         <w:rPr>
           <w:rStyle w:val="CommentReference"/>
         </w:rPr>
-        <w:commentReference w:id="4"/>
+        <w:commentReference w:id="75"/>
+      </w:r>
+      <w:commentRangeEnd w:id="76"/>
+      <w:r>
+        <w:rPr>
+          <w:rStyle w:val="CommentReference"/>
+        </w:rPr>
+        <w:commentReference w:id="76"/>
       </w:r>
       <w:r>
         <w:t>.</w:t>
       </w:r>
-      <w:commentRangeEnd w:id="3"/>
-      <w:r>
-        <w:rPr>
-          <w:rStyle w:val="CommentReference"/>
-        </w:rPr>
-        <w:commentReference w:id="3"/>
-      </w:r>
+      <w:ins w:id="77" w:author="Colin Dassow" w:date="2020-09-30T09:12:00Z">
+        <w:r>
+          <w:t xml:space="preserve"> Outcomes that are of specific interest here are</w:t>
+        </w:r>
+      </w:ins>
+      <w:ins w:id="78" w:author="Colin Dassow" w:date="2020-09-30T09:15:00Z">
+        <w:r>
+          <w:t xml:space="preserve"> economic benefits, </w:t>
+        </w:r>
+      </w:ins>
+      <w:ins w:id="79" w:author="Colin Dassow" w:date="2020-09-30T09:16:00Z">
+        <w:r>
+          <w:t xml:space="preserve">high </w:t>
+        </w:r>
+      </w:ins>
+      <w:ins w:id="80" w:author="Colin Dassow" w:date="2020-09-30T09:15:00Z">
+        <w:r>
+          <w:t xml:space="preserve">angler satisfaction, </w:t>
+        </w:r>
+      </w:ins>
+      <w:ins w:id="81" w:author="Colin Dassow" w:date="2020-09-30T09:17:00Z">
+        <w:r>
+          <w:t>and a stable state where the desired species dominates.</w:t>
+        </w:r>
+      </w:ins>
     </w:p>
     <w:sectPr>
       <w:pgSz w:w="12240" w:h="15840"/>
@@ -430,7 +947,7 @@
 
 <file path=word/comments.xml><?xml version="1.0" encoding="utf-8"?>
 <w:comments xmlns:wpc="http://schemas.microsoft.com/office/word/2010/wordprocessingCanvas" xmlns:cx="http://schemas.microsoft.com/office/drawing/2014/chartex" xmlns:mc="http://schemas.openxmlformats.org/markup-compatibility/2006" xmlns:o="urn:schemas-microsoft-com:office:office" xmlns:r="http://schemas.openxmlformats.org/officeDocument/2006/relationships" xmlns:m="http://schemas.openxmlformats.org/officeDocument/2006/math" xmlns:v="urn:schemas-microsoft-com:vml" xmlns:wp14="http://schemas.microsoft.com/office/word/2010/wordprocessingDrawing" xmlns:wp="http://schemas.openxmlformats.org/drawingml/2006/wordprocessingDrawing" xmlns:w10="urn:schemas-microsoft-com:office:word" xmlns:w="http://schemas.openxmlformats.org/wordprocessingml/2006/main" xmlns:w14="http://schemas.microsoft.com/office/word/2010/wordml" xmlns:w15="http://schemas.microsoft.com/office/word/2012/wordml" xmlns:w16se="http://schemas.microsoft.com/office/word/2015/wordml/symex" xmlns:wpg="http://schemas.microsoft.com/office/word/2010/wordprocessingGroup" xmlns:wpi="http://schemas.microsoft.com/office/word/2010/wordprocessingInk" xmlns:wne="http://schemas.microsoft.com/office/word/2006/wordml" xmlns:wps="http://schemas.microsoft.com/office/word/2010/wordprocessingShape" mc:Ignorable="w14 w15 w16se wp14">
-  <w:comment w:id="0" w:author="Colin Dassow" w:date="2020-09-25T11:50:00Z" w:initials="CD">
+  <w:comment w:id="2" w:author="Colin Dassow" w:date="2020-09-25T11:51:00Z" w:initials="CD">
     <w:p>
       <w:pPr>
         <w:pStyle w:val="CommentText"/>
@@ -442,19 +959,17 @@
         <w:annotationRef/>
       </w:r>
       <w:r>
-        <w:t xml:space="preserve">This paragraph got long quick, probably should split it up </w:t>
-      </w:r>
-      <w:r>
-        <w:t>especially</w:t>
-      </w:r>
-      <w:bookmarkStart w:id="1" w:name="_GoBack"/>
-      <w:bookmarkEnd w:id="1"/>
-      <w:r>
-        <w:t xml:space="preserve"> if we’re going to add some more examples</w:t>
+        <w:t xml:space="preserve">Cascade work? Stuart and Chris </w:t>
+      </w:r>
+      <w:r>
+        <w:t>browning</w:t>
+      </w:r>
+      <w:r>
+        <w:t xml:space="preserve"> work, Hansen work</w:t>
       </w:r>
     </w:p>
   </w:comment>
-  <w:comment w:id="2" w:author="Colin Dassow" w:date="2020-09-25T11:51:00Z" w:initials="CD">
+  <w:comment w:id="7" w:author="Chelsey Nieman" w:date="2020-09-29T13:22:00Z" w:initials="CLN">
     <w:p>
       <w:pPr>
         <w:pStyle w:val="CommentText"/>
@@ -466,21 +981,24 @@
         <w:annotationRef/>
       </w:r>
       <w:r>
-        <w:t xml:space="preserve">Cascade work? Stuart and Chris </w:t>
-      </w:r>
-      <w:r>
-        <w:t>browning</w:t>
-      </w:r>
-      <w:r>
-        <w:t xml:space="preserve"> work, Hansen work</w:t>
+        <w:t xml:space="preserve">I think defining these ideas a little bit more explicitly would be helpful. (cultivation is really well defined, so it might just be adding in the term ‘depensation’ to the sentence that defines this concept? </w:t>
+      </w:r>
+    </w:p>
+    <w:p>
+      <w:pPr>
+        <w:pStyle w:val="CommentText"/>
+      </w:pPr>
+      <w:r>
+        <w:t xml:space="preserve">I also think maybe including some examples where this has been illustrated might be helpful (Here I’m mostly thinking sprinkling some citations in this description of this mechanism to make it really clear that this is a thing that people are thinking about). </w:t>
       </w:r>
     </w:p>
   </w:comment>
-  <w:comment w:id="4" w:author="Colin Dassow" w:date="2020-09-28T10:02:00Z" w:initials="CD">
+  <w:comment w:id="8" w:author="Colin Dassow" w:date="2020-09-30T12:57:00Z" w:initials="CD">
     <w:p>
       <w:pPr>
         <w:pStyle w:val="CommentText"/>
       </w:pPr>
+      <w:bookmarkStart w:id="16" w:name="_GoBack"/>
       <w:r>
         <w:rPr>
           <w:rStyle w:val="CommentReference"/>
@@ -488,14 +1006,28 @@
         <w:annotationRef/>
       </w:r>
       <w:r>
-        <w:t>I think the plan is to also talk about economic cost/benefit of certain actions. I haven’t done that in the intro so I don’t have it added here. Is it important to talk about that in the intro or, if this is a sort of sub component of our analysis</w:t>
-      </w:r>
-      <w:r>
-        <w:t xml:space="preserve"> then maybe no need to bring it up until later?</w:t>
+        <w:t>Could cut out this description of C-D if need be, I already condensed it from earlier.</w:t>
+      </w:r>
+    </w:p>
+    <w:bookmarkEnd w:id="16"/>
+  </w:comment>
+  <w:comment w:id="23" w:author="Colin Dassow" w:date="2020-09-30T14:43:00Z" w:initials="CD">
+    <w:p>
+      <w:pPr>
+        <w:pStyle w:val="CommentText"/>
+      </w:pPr>
+      <w:r>
+        <w:rPr>
+          <w:rStyle w:val="CommentReference"/>
+        </w:rPr>
+        <w:annotationRef/>
+      </w:r>
+      <w:r>
+        <w:t>Could delete this and end the paragraph here or keep this in.</w:t>
       </w:r>
     </w:p>
   </w:comment>
-  <w:comment w:id="3" w:author="Colin Dassow" w:date="2020-09-28T10:01:00Z" w:initials="CD">
+  <w:comment w:id="55" w:author="Chelsey Nieman" w:date="2020-09-29T13:26:00Z" w:initials="CLN">
     <w:p>
       <w:pPr>
         <w:pStyle w:val="CommentText"/>
@@ -507,15 +1039,122 @@
         <w:annotationRef/>
       </w:r>
       <w:r>
-        <w:t>I was trying to avoid the usual ‘</w:t>
+        <w:t xml:space="preserve">I think we might need to add a bit here to define more clearly why we are </w:t>
       </w:r>
       <w:proofErr w:type="gramStart"/>
       <w:r>
-        <w:t>we  hypothesize</w:t>
+        <w:t>bring</w:t>
       </w:r>
       <w:proofErr w:type="gramEnd"/>
       <w:r>
-        <w:t>….we predict…’ language here, not sure if it’s good or not.</w:t>
+        <w:t xml:space="preserve"> up SOS lit. </w:t>
+      </w:r>
+    </w:p>
+  </w:comment>
+  <w:comment w:id="62" w:author="Chelsey Nieman" w:date="2020-09-29T13:31:00Z" w:initials="CLN">
+    <w:p>
+      <w:pPr>
+        <w:pStyle w:val="CommentText"/>
+      </w:pPr>
+      <w:r>
+        <w:rPr>
+          <w:rStyle w:val="CommentReference"/>
+        </w:rPr>
+        <w:annotationRef/>
+      </w:r>
+      <w:r>
+        <w:t xml:space="preserve">Somewhere in this rec fish section – we might want to say that much of rec fish management is also single species focused, but most of these systems are multi-fish fisheries. I.e. managers generally treat these fish individually even though they cooccur in these systems. – we might even see if we can find an example of where management of one species led to declines in another? I think this might help us make the werewolf a little scarier. </w:t>
+      </w:r>
+    </w:p>
+  </w:comment>
+  <w:comment w:id="63" w:author="Colin Dassow" w:date="2020-09-30T11:27:00Z" w:initials="CD">
+    <w:p>
+      <w:pPr>
+        <w:pStyle w:val="CommentText"/>
+      </w:pPr>
+      <w:r>
+        <w:rPr>
+          <w:rStyle w:val="CommentReference"/>
+        </w:rPr>
+        <w:annotationRef/>
+      </w:r>
+      <w:r>
+        <w:t>Bass-walleye could go here, salmon-trout in great lakes?</w:t>
+      </w:r>
+    </w:p>
+  </w:comment>
+  <w:comment w:id="66" w:author="Chelsey Nieman" w:date="2020-09-29T13:29:00Z" w:initials="CLN">
+    <w:p>
+      <w:pPr>
+        <w:pStyle w:val="CommentText"/>
+      </w:pPr>
+      <w:r>
+        <w:rPr>
+          <w:rStyle w:val="CommentReference"/>
+        </w:rPr>
+        <w:annotationRef/>
+      </w:r>
+      <w:r>
+        <w:t xml:space="preserve">Here, it might be nice for some examples – because this isn’t going to a super fishy journal – we might want to explicitly tell readers what limitations exist. I’m thinking something along the lines of just basically saying that the main tools rec fish managers have are XX and XX. </w:t>
+      </w:r>
+    </w:p>
+  </w:comment>
+  <w:comment w:id="68" w:author="Colin Dassow" w:date="2020-09-30T11:38:00Z" w:initials="CD">
+    <w:p>
+      <w:pPr>
+        <w:pStyle w:val="CommentText"/>
+      </w:pPr>
+      <w:r>
+        <w:rPr>
+          <w:rStyle w:val="CommentReference"/>
+        </w:rPr>
+        <w:annotationRef/>
+      </w:r>
+      <w:r>
+        <w:t xml:space="preserve">One way to think about this is that you may be able to indirectly manage a species through directly managing </w:t>
+      </w:r>
+      <w:proofErr w:type="gramStart"/>
+      <w:r>
+        <w:t>it’s</w:t>
+      </w:r>
+      <w:proofErr w:type="gramEnd"/>
+      <w:r>
+        <w:t xml:space="preserve"> competitor, not sure if this is a point to make here or in the discussion be essentially even if the set of 3 general levers doesn’t change for a manager, simple considering more species gives you more levers because the same set of options applies to each new species you consider.</w:t>
+      </w:r>
+    </w:p>
+  </w:comment>
+  <w:comment w:id="75" w:author="Colin Dassow" w:date="2020-09-28T10:02:00Z" w:initials="CD">
+    <w:p>
+      <w:pPr>
+        <w:pStyle w:val="CommentText"/>
+      </w:pPr>
+      <w:r>
+        <w:rPr>
+          <w:rStyle w:val="CommentReference"/>
+        </w:rPr>
+        <w:annotationRef/>
+      </w:r>
+      <w:r>
+        <w:t>I think the plan is to also talk about economic cost/benefit of certain actions. I haven’t done that in the intro so I don’t have it added here. Is it important to talk about that in the intro or, if this is a sort of sub component of our analysis</w:t>
+      </w:r>
+      <w:r>
+        <w:t xml:space="preserve"> then maybe no need to bring it up until later?</w:t>
+      </w:r>
+    </w:p>
+  </w:comment>
+  <w:comment w:id="76" w:author="Chelsey Nieman" w:date="2020-09-29T11:37:00Z" w:initials="CLN">
+    <w:p>
+      <w:pPr>
+        <w:pStyle w:val="CommentText"/>
+      </w:pPr>
+      <w:r>
+        <w:rPr>
+          <w:rStyle w:val="CommentReference"/>
+        </w:rPr>
+        <w:annotationRef/>
+      </w:r>
+      <w:r>
+        <w:t>Hmm… I think it might be worth at least mentioning?  I don’t necessarily think that we need to go into huge amounts of detail, but maybe say something along the lines of “we looked at general associated costs and benefits of potential management strategies in order to assess both effectiveness and usefulness of these strategies”?</w:t>
       </w:r>
     </w:p>
   </w:comment>
@@ -524,11 +1163,46 @@
 
 <file path=word/commentsExtended.xml><?xml version="1.0" encoding="utf-8"?>
 <w15:commentsEx xmlns:wpc="http://schemas.microsoft.com/office/word/2010/wordprocessingCanvas" xmlns:cx="http://schemas.microsoft.com/office/drawing/2014/chartex" xmlns:mc="http://schemas.openxmlformats.org/markup-compatibility/2006" xmlns:o="urn:schemas-microsoft-com:office:office" xmlns:r="http://schemas.openxmlformats.org/officeDocument/2006/relationships" xmlns:m="http://schemas.openxmlformats.org/officeDocument/2006/math" xmlns:v="urn:schemas-microsoft-com:vml" xmlns:wp14="http://schemas.microsoft.com/office/word/2010/wordprocessingDrawing" xmlns:wp="http://schemas.openxmlformats.org/drawingml/2006/wordprocessingDrawing" xmlns:w10="urn:schemas-microsoft-com:office:word" xmlns:w="http://schemas.openxmlformats.org/wordprocessingml/2006/main" xmlns:w14="http://schemas.microsoft.com/office/word/2010/wordml" xmlns:w15="http://schemas.microsoft.com/office/word/2012/wordml" xmlns:w16se="http://schemas.microsoft.com/office/word/2015/wordml/symex" xmlns:wpg="http://schemas.microsoft.com/office/word/2010/wordprocessingGroup" xmlns:wpi="http://schemas.microsoft.com/office/word/2010/wordprocessingInk" xmlns:wne="http://schemas.microsoft.com/office/word/2006/wordml" xmlns:wps="http://schemas.microsoft.com/office/word/2010/wordprocessingShape" mc:Ignorable="w14 w15 w16se wp14">
-  <w15:commentEx w15:paraId="0EF72DF5" w15:done="0"/>
   <w15:commentEx w15:paraId="3BAAD397" w15:done="0"/>
-  <w15:commentEx w15:paraId="40A32E8E" w15:done="0"/>
-  <w15:commentEx w15:paraId="3FBA52D6" w15:done="0"/>
+  <w15:commentEx w15:paraId="144471B2" w15:done="1"/>
+  <w15:commentEx w15:paraId="451F0DD3" w15:done="0"/>
+  <w15:commentEx w15:paraId="18951249" w15:done="0"/>
+  <w15:commentEx w15:paraId="0641B8E7" w15:done="0"/>
+  <w15:commentEx w15:paraId="692F7BE7" w15:done="0"/>
+  <w15:commentEx w15:paraId="13200AB2" w15:paraIdParent="692F7BE7" w15:done="0"/>
+  <w15:commentEx w15:paraId="7CDAE584" w15:done="0"/>
+  <w15:commentEx w15:paraId="5C2FF41D" w15:done="0"/>
+  <w15:commentEx w15:paraId="40A32E8E" w15:done="1"/>
+  <w15:commentEx w15:paraId="7A16CD5C" w15:paraIdParent="40A32E8E" w15:done="1"/>
 </w15:commentsEx>
+</file>
+
+<file path=word/commentsExtensible.xml><?xml version="1.0" encoding="utf-8"?>
+<w16cex:commentsExtensible xmlns:wpc="http://schemas.microsoft.com/office/word/2010/wordprocessingCanvas" xmlns:cx="http://schemas.microsoft.com/office/drawing/2014/chartex" xmlns:cx1="http://schemas.microsoft.com/office/drawing/2015/9/8/chartex" xmlns:cx2="http://schemas.microsoft.com/office/drawing/2015/10/21/chartex" xmlns:cx3="http://schemas.microsoft.com/office/drawing/2016/5/9/chartex" xmlns:cx4="http://schemas.microsoft.com/office/drawing/2016/5/10/chartex" xmlns:cx5="http://schemas.microsoft.com/office/drawing/2016/5/11/chartex" xmlns:cx6="http://schemas.microsoft.com/office/drawing/2016/5/12/chartex" xmlns:cx7="http://schemas.microsoft.com/office/drawing/2016/5/13/chartex" xmlns:cx8="http://schemas.microsoft.com/office/drawing/2016/5/14/chartex" xmlns:mc="http://schemas.openxmlformats.org/markup-compatibility/2006" xmlns:aink="http://schemas.microsoft.com/office/drawing/2016/ink" xmlns:am3d="http://schemas.microsoft.com/office/drawing/2017/model3d" xmlns:o="urn:schemas-microsoft-com:office:office" xmlns:r="http://schemas.openxmlformats.org/officeDocument/2006/relationships" xmlns:m="http://schemas.openxmlformats.org/officeDocument/2006/math" xmlns:v="urn:schemas-microsoft-com:vml" xmlns:wp14="http://schemas.microsoft.com/office/word/2010/wordprocessingDrawing" xmlns:wp="http://schemas.openxmlformats.org/drawingml/2006/wordprocessingDrawing" xmlns:w10="urn:schemas-microsoft-com:office:word" xmlns:w="http://schemas.openxmlformats.org/wordprocessingml/2006/main" xmlns:w14="http://schemas.microsoft.com/office/word/2010/wordml" xmlns:w15="http://schemas.microsoft.com/office/word/2012/wordml" xmlns:w16cex="http://schemas.microsoft.com/office/word/2018/wordml/cex" xmlns:w16cid="http://schemas.microsoft.com/office/word/2016/wordml/cid" xmlns:w16="http://schemas.microsoft.com/office/word/2018/wordml" xmlns:w16se="http://schemas.microsoft.com/office/word/2015/wordml/symex" xmlns:wpg="http://schemas.microsoft.com/office/word/2010/wordprocessingGroup" xmlns:wpi="http://schemas.microsoft.com/office/word/2010/wordprocessingInk" xmlns:wne="http://schemas.microsoft.com/office/word/2006/wordml" xmlns:wps="http://schemas.microsoft.com/office/word/2010/wordprocessingShape" mc:Ignorable="w14 w15 w16se w16cid w16 w16cex wp14">
+  <w16cex:commentExtensible w16cex:durableId="231DB40B" w16cex:dateUtc="2020-09-29T18:24:00Z"/>
+  <w16cex:commentExtensible w16cex:durableId="231DB387" w16cex:dateUtc="2020-09-29T18:22:00Z"/>
+  <w16cex:commentExtensible w16cex:durableId="231DB48A" w16cex:dateUtc="2020-09-29T18:26:00Z"/>
+  <w16cex:commentExtensible w16cex:durableId="231DB4CF" w16cex:dateUtc="2020-09-29T18:27:00Z"/>
+  <w16cex:commentExtensible w16cex:durableId="231DB5A2" w16cex:dateUtc="2020-09-29T18:31:00Z"/>
+  <w16cex:commentExtensible w16cex:durableId="231DB520" w16cex:dateUtc="2020-09-29T18:29:00Z"/>
+  <w16cex:commentExtensible w16cex:durableId="231D9AEA" w16cex:dateUtc="2020-09-29T16:37:00Z"/>
+</w16cex:commentsExtensible>
+</file>
+
+<file path=word/commentsIds.xml><?xml version="1.0" encoding="utf-8"?>
+<w16cid:commentsIds xmlns:wpc="http://schemas.microsoft.com/office/word/2010/wordprocessingCanvas" xmlns:cx="http://schemas.microsoft.com/office/drawing/2014/chartex" xmlns:cx1="http://schemas.microsoft.com/office/drawing/2015/9/8/chartex" xmlns:cx2="http://schemas.microsoft.com/office/drawing/2015/10/21/chartex" xmlns:cx3="http://schemas.microsoft.com/office/drawing/2016/5/9/chartex" xmlns:cx4="http://schemas.microsoft.com/office/drawing/2016/5/10/chartex" xmlns:cx5="http://schemas.microsoft.com/office/drawing/2016/5/11/chartex" xmlns:cx6="http://schemas.microsoft.com/office/drawing/2016/5/12/chartex" xmlns:cx7="http://schemas.microsoft.com/office/drawing/2016/5/13/chartex" xmlns:cx8="http://schemas.microsoft.com/office/drawing/2016/5/14/chartex" xmlns:mc="http://schemas.openxmlformats.org/markup-compatibility/2006" xmlns:aink="http://schemas.microsoft.com/office/drawing/2016/ink" xmlns:am3d="http://schemas.microsoft.com/office/drawing/2017/model3d" xmlns:o="urn:schemas-microsoft-com:office:office" xmlns:r="http://schemas.openxmlformats.org/officeDocument/2006/relationships" xmlns:m="http://schemas.openxmlformats.org/officeDocument/2006/math" xmlns:v="urn:schemas-microsoft-com:vml" xmlns:wp14="http://schemas.microsoft.com/office/word/2010/wordprocessingDrawing" xmlns:wp="http://schemas.openxmlformats.org/drawingml/2006/wordprocessingDrawing" xmlns:w10="urn:schemas-microsoft-com:office:word" xmlns:w="http://schemas.openxmlformats.org/wordprocessingml/2006/main" xmlns:w14="http://schemas.microsoft.com/office/word/2010/wordml" xmlns:w15="http://schemas.microsoft.com/office/word/2012/wordml" xmlns:w16cex="http://schemas.microsoft.com/office/word/2018/wordml/cex" xmlns:w16cid="http://schemas.microsoft.com/office/word/2016/wordml/cid" xmlns:w16="http://schemas.microsoft.com/office/word/2018/wordml" xmlns:w16se="http://schemas.microsoft.com/office/word/2015/wordml/symex" xmlns:wpg="http://schemas.microsoft.com/office/word/2010/wordprocessingGroup" xmlns:wpi="http://schemas.microsoft.com/office/word/2010/wordprocessingInk" xmlns:wne="http://schemas.microsoft.com/office/word/2006/wordml" xmlns:wps="http://schemas.microsoft.com/office/word/2010/wordprocessingShape" mc:Ignorable="w14 w15 w16se w16cid w16 w16cex wp14">
+  <w16cid:commentId w16cid:paraId="0EF72DF5" w16cid:durableId="231D9AB7"/>
+  <w16cid:commentId w16cid:paraId="3BAAD397" w16cid:durableId="231D9AB8"/>
+  <w16cid:commentId w16cid:paraId="618DF25A" w16cid:durableId="231DB40B"/>
+  <w16cid:commentId w16cid:paraId="144471B2" w16cid:durableId="231DB387"/>
+  <w16cid:commentId w16cid:paraId="0641B8E7" w16cid:durableId="231DB48A"/>
+  <w16cid:commentId w16cid:paraId="5F9508E2" w16cid:durableId="231DB4CF"/>
+  <w16cid:commentId w16cid:paraId="692F7BE7" w16cid:durableId="231DB5A2"/>
+  <w16cid:commentId w16cid:paraId="7CDAE584" w16cid:durableId="231DB520"/>
+  <w16cid:commentId w16cid:paraId="40A32E8E" w16cid:durableId="231D9AB9"/>
+  <w16cid:commentId w16cid:paraId="7A16CD5C" w16cid:durableId="231D9AEA"/>
+  <w16cid:commentId w16cid:paraId="3FBA52D6" w16cid:durableId="231D9ABA"/>
+</w16cid:commentsIds>
 </file>
 
 <file path=word/numbering.xml><?xml version="1.0" encoding="utf-8"?>

</xml_diff>